<commit_message>
Fixed a typo inside "Making a Dockerfile and run something Homework.docx"
</commit_message>
<xml_diff>
--- a/Making a Dockerfile and run something Homework.docx
+++ b/Making a Dockerfile and run something Homework.docx
@@ -46,6 +46,7 @@
       <w:r>
         <w:rPr>
           <w:rFonts w:ascii="Arial" w:hAnsi="Arial" w:cs="Arial"/>
+          <w:noProof/>
         </w:rPr>
         <w:drawing>
           <wp:inline distT="0" distB="0" distL="0" distR="0" wp14:anchorId="0844B985" wp14:editId="72F16054">
@@ -116,25 +117,46 @@
         <w:rPr>
           <w:rFonts w:ascii="Arial" w:hAnsi="Arial" w:cs="Arial"/>
         </w:rPr>
-        <w:t>Dockefile</w:t>
+        <w:t>Docke</w:t>
+      </w:r>
+      <w:r>
+        <w:rPr>
+          <w:rFonts w:ascii="Arial" w:hAnsi="Arial" w:cs="Arial"/>
+        </w:rPr>
+        <w:t>r</w:t>
+      </w:r>
+      <w:r>
+        <w:rPr>
+          <w:rFonts w:ascii="Arial" w:hAnsi="Arial" w:cs="Arial"/>
+        </w:rPr>
+        <w:t>file</w:t>
       </w:r>
       <w:proofErr w:type="spellEnd"/>
       <w:r>
         <w:rPr>
           <w:rFonts w:ascii="Arial" w:hAnsi="Arial" w:cs="Arial"/>
         </w:rPr>
-        <w:t xml:space="preserve"> to be able to build this image</w:t>
-      </w:r>
-    </w:p>
-    <w:p>
-      <w:pPr>
-        <w:rPr>
-          <w:rFonts w:ascii="Arial" w:hAnsi="Arial" w:cs="Arial"/>
-        </w:rPr>
-      </w:pPr>
-      <w:r>
-        <w:rPr>
-          <w:rFonts w:ascii="Arial" w:hAnsi="Arial" w:cs="Arial"/>
+        <w:t xml:space="preserve"> to be able</w:t>
+      </w:r>
+      <w:bookmarkStart w:id="0" w:name="_GoBack"/>
+      <w:bookmarkEnd w:id="0"/>
+      <w:r>
+        <w:rPr>
+          <w:rFonts w:ascii="Arial" w:hAnsi="Arial" w:cs="Arial"/>
+        </w:rPr>
+        <w:t xml:space="preserve"> to build this image</w:t>
+      </w:r>
+    </w:p>
+    <w:p>
+      <w:pPr>
+        <w:rPr>
+          <w:rFonts w:ascii="Arial" w:hAnsi="Arial" w:cs="Arial"/>
+        </w:rPr>
+      </w:pPr>
+      <w:r>
+        <w:rPr>
+          <w:rFonts w:ascii="Arial" w:hAnsi="Arial" w:cs="Arial"/>
+          <w:noProof/>
         </w:rPr>
         <w:drawing>
           <wp:inline distT="0" distB="0" distL="0" distR="0" wp14:anchorId="1F1E4311" wp14:editId="77C764E1">
@@ -185,8 +207,6 @@
         </w:rPr>
         <w:t>Making it run a file called hello.py inside folder CONTAINER</w:t>
       </w:r>
-      <w:bookmarkStart w:id="0" w:name="_GoBack"/>
-      <w:bookmarkEnd w:id="0"/>
     </w:p>
     <w:p>
       <w:pPr>
@@ -210,6 +230,7 @@
       <w:r>
         <w:rPr>
           <w:rFonts w:ascii="Arial" w:hAnsi="Arial" w:cs="Arial"/>
+          <w:noProof/>
         </w:rPr>
         <w:drawing>
           <wp:inline distT="0" distB="0" distL="0" distR="0" wp14:anchorId="67B8E6D9" wp14:editId="3B7CF570">
@@ -257,6 +278,7 @@
       <w:r>
         <w:rPr>
           <w:rFonts w:ascii="Arial" w:hAnsi="Arial" w:cs="Arial"/>
+          <w:noProof/>
         </w:rPr>
         <w:drawing>
           <wp:inline distT="0" distB="0" distL="0" distR="0" wp14:anchorId="078D294C" wp14:editId="4D75F44B">
@@ -317,6 +339,7 @@
       <w:r>
         <w:rPr>
           <w:rFonts w:ascii="Arial" w:hAnsi="Arial" w:cs="Arial"/>
+          <w:noProof/>
         </w:rPr>
         <w:drawing>
           <wp:inline distT="0" distB="0" distL="0" distR="0" wp14:anchorId="35672824" wp14:editId="517BBADA">
@@ -457,6 +480,7 @@
       <w:r>
         <w:rPr>
           <w:rFonts w:ascii="Arial" w:hAnsi="Arial" w:cs="Arial"/>
+          <w:noProof/>
         </w:rPr>
         <w:drawing>
           <wp:inline distT="0" distB="0" distL="0" distR="0" wp14:anchorId="31DB740A" wp14:editId="4726F500">
@@ -548,6 +572,7 @@
       <w:r>
         <w:rPr>
           <w:rFonts w:ascii="Arial" w:hAnsi="Arial" w:cs="Arial"/>
+          <w:noProof/>
         </w:rPr>
         <w:drawing>
           <wp:inline distT="0" distB="0" distL="0" distR="0" wp14:anchorId="369279DC" wp14:editId="28C78770">

</xml_diff>